<commit_message>
added usecases and report points
</commit_message>
<xml_diff>
--- a/final/report.docx
+++ b/final/report.docx
@@ -25,33 +25,370 @@
     </w:p>
     <w:p>
       <w:pPr>
-        <w:pStyle w:val="NormalWeb"/>
-        <w:rPr>
-          <w:sz w:val="22"/>
-          <w:szCs w:val="22"/>
-        </w:rPr>
-      </w:pPr>
-      <w:r>
-        <w:rPr>
-          <w:sz w:val="22"/>
-          <w:szCs w:val="22"/>
-        </w:rPr>
-        <w:t>A one-page summary of the project goals.</w:t>
-      </w:r>
-    </w:p>
-    <w:p>
-      <w:pPr>
+        <w:jc w:val="both"/>
+        <w:rPr>
+          <w:rFonts w:ascii="Times New Roman" w:hAnsi="Times New Roman" w:cs="Times New Roman"/>
+        </w:rPr>
+      </w:pPr>
+      <w:r>
+        <w:rPr>
+          <w:rFonts w:ascii="Times New Roman" w:hAnsi="Times New Roman" w:cs="Times New Roman"/>
+        </w:rPr>
+        <w:t xml:space="preserve">The project goals were decided based upon the existing code base and the product backlog provided to us. Based upon those, we decided our goals for each sprint which progressively became more advanced in terms of functionality. </w:t>
+      </w:r>
+      <w:r>
+        <w:rPr>
+          <w:rFonts w:ascii="Times New Roman" w:hAnsi="Times New Roman" w:cs="Times New Roman"/>
+        </w:rPr>
+        <w:t>The skillset of team was also the decisive factor when it came to prioritize and deciding goals for the sprint.</w:t>
+      </w:r>
+      <w:r>
+        <w:rPr>
+          <w:rFonts w:ascii="Times New Roman" w:hAnsi="Times New Roman" w:cs="Times New Roman"/>
+        </w:rPr>
+        <w:t xml:space="preserve"> </w:t>
+      </w:r>
+      <w:r>
+        <w:rPr>
+          <w:rFonts w:ascii="Times New Roman" w:hAnsi="Times New Roman" w:cs="Times New Roman"/>
+        </w:rPr>
+        <w:t xml:space="preserve">Based upon all these factors, we had set several goals for our project and we did achieve all of those. </w:t>
+      </w:r>
+      <w:r>
+        <w:rPr>
+          <w:rFonts w:ascii="Times New Roman" w:hAnsi="Times New Roman" w:cs="Times New Roman"/>
+        </w:rPr>
+        <w:t xml:space="preserve">Setting </w:t>
+      </w:r>
+      <w:r>
+        <w:rPr>
+          <w:rFonts w:ascii="Times New Roman" w:hAnsi="Times New Roman" w:cs="Times New Roman"/>
+        </w:rPr>
+        <w:t xml:space="preserve">project goals was kind of worked as a motivation for us to get the code done and features added to the product. </w:t>
+      </w:r>
+    </w:p>
+    <w:p>
+      <w:pPr>
+        <w:jc w:val="both"/>
+        <w:rPr>
+          <w:rFonts w:ascii="Times New Roman" w:hAnsi="Times New Roman" w:cs="Times New Roman"/>
+        </w:rPr>
+      </w:pPr>
+    </w:p>
+    <w:p>
+      <w:pPr>
+        <w:jc w:val="both"/>
+        <w:rPr>
+          <w:rFonts w:ascii="Times New Roman" w:hAnsi="Times New Roman" w:cs="Times New Roman"/>
+        </w:rPr>
+      </w:pPr>
+      <w:r>
+        <w:rPr>
+          <w:rFonts w:ascii="Times New Roman" w:hAnsi="Times New Roman" w:cs="Times New Roman"/>
+        </w:rPr>
+        <w:t>Deciding goals was not just a team decision, but time to time we consulted the client to decide what features they require the most or which are more important to them.</w:t>
+      </w:r>
+      <w:r>
+        <w:rPr>
+          <w:rFonts w:ascii="Times New Roman" w:hAnsi="Times New Roman" w:cs="Times New Roman"/>
+        </w:rPr>
+        <w:t xml:space="preserve"> </w:t>
+      </w:r>
+      <w:r>
+        <w:rPr>
+          <w:rFonts w:ascii="Times New Roman" w:hAnsi="Times New Roman" w:cs="Times New Roman"/>
+        </w:rPr>
+        <w:t xml:space="preserve">Considering that we decided our goals. </w:t>
+      </w:r>
+      <w:r>
+        <w:rPr>
+          <w:rFonts w:ascii="Times New Roman" w:hAnsi="Times New Roman" w:cs="Times New Roman"/>
+        </w:rPr>
+        <w:t xml:space="preserve">Deciding the goals provided us with the overall context of what the project is set to achieve and how it aligns with business goals. </w:t>
+      </w:r>
+    </w:p>
+    <w:p>
+      <w:pPr>
+        <w:jc w:val="both"/>
+        <w:rPr>
+          <w:rFonts w:ascii="Times New Roman" w:hAnsi="Times New Roman" w:cs="Times New Roman"/>
+        </w:rPr>
+      </w:pPr>
+    </w:p>
+    <w:p>
+      <w:pPr>
+        <w:jc w:val="both"/>
+        <w:rPr>
+          <w:rFonts w:ascii="Times New Roman" w:hAnsi="Times New Roman" w:cs="Times New Roman"/>
+        </w:rPr>
+      </w:pPr>
+      <w:r>
+        <w:rPr>
+          <w:rFonts w:ascii="Times New Roman" w:hAnsi="Times New Roman" w:cs="Times New Roman"/>
+        </w:rPr>
+        <w:t>During</w:t>
+      </w:r>
+      <w:r>
+        <w:rPr>
+          <w:rFonts w:ascii="Times New Roman" w:hAnsi="Times New Roman" w:cs="Times New Roman"/>
+        </w:rPr>
+        <w:t xml:space="preserve"> four sprints, we had prioritized our goals based upon the essential need during that sprint. That clearly defined what needs to be achieved </w:t>
+      </w:r>
+      <w:r>
+        <w:rPr>
+          <w:rFonts w:ascii="Times New Roman" w:hAnsi="Times New Roman" w:cs="Times New Roman"/>
+        </w:rPr>
+        <w:t>for</w:t>
+      </w:r>
+      <w:r>
+        <w:rPr>
+          <w:rFonts w:ascii="Times New Roman" w:hAnsi="Times New Roman" w:cs="Times New Roman"/>
+        </w:rPr>
+        <w:t xml:space="preserve"> the client to see that the product is getting useful and the actual work is being done. </w:t>
+      </w:r>
+    </w:p>
+    <w:p>
+      <w:pPr>
+        <w:jc w:val="both"/>
+        <w:rPr>
+          <w:rFonts w:ascii="Times New Roman" w:hAnsi="Times New Roman" w:cs="Times New Roman"/>
+        </w:rPr>
+      </w:pPr>
+    </w:p>
+    <w:p>
+      <w:pPr>
+        <w:jc w:val="both"/>
+        <w:rPr>
+          <w:rFonts w:ascii="Times New Roman" w:hAnsi="Times New Roman" w:cs="Times New Roman"/>
+        </w:rPr>
+      </w:pPr>
+      <w:r>
+        <w:rPr>
+          <w:rFonts w:ascii="Times New Roman" w:hAnsi="Times New Roman" w:cs="Times New Roman"/>
+        </w:rPr>
+        <w:t xml:space="preserve">Starting from the first sprint, we had set our main sprint goal to achieving enough test coverage that will help us put our code to master branch on </w:t>
+      </w:r>
+      <w:r>
+        <w:rPr>
+          <w:rFonts w:ascii="Times New Roman" w:hAnsi="Times New Roman" w:cs="Times New Roman"/>
+        </w:rPr>
+        <w:t>GitHub</w:t>
+      </w:r>
+      <w:r>
+        <w:rPr>
+          <w:rFonts w:ascii="Times New Roman" w:hAnsi="Times New Roman" w:cs="Times New Roman"/>
+        </w:rPr>
+        <w:t xml:space="preserve">. The aim was to achieve it, so that it can give us a good stepping stone for the next sprints. </w:t>
+      </w:r>
+      <w:r>
+        <w:rPr>
+          <w:rFonts w:ascii="Times New Roman" w:hAnsi="Times New Roman" w:cs="Times New Roman"/>
+        </w:rPr>
+        <w:t xml:space="preserve">As the </w:t>
+      </w:r>
+      <w:r>
+        <w:rPr>
+          <w:rFonts w:ascii="Times New Roman" w:hAnsi="Times New Roman" w:cs="Times New Roman"/>
+        </w:rPr>
+        <w:t xml:space="preserve">sprint progressed, we added goals to our sprint which would </w:t>
+      </w:r>
+      <w:r>
+        <w:rPr>
+          <w:rFonts w:ascii="Times New Roman" w:hAnsi="Times New Roman" w:cs="Times New Roman"/>
+        </w:rPr>
+        <w:t>provide</w:t>
+      </w:r>
+      <w:r>
+        <w:rPr>
+          <w:rFonts w:ascii="Times New Roman" w:hAnsi="Times New Roman" w:cs="Times New Roman"/>
+        </w:rPr>
+        <w:t xml:space="preserve"> some features to the product and eventually decrease the size of the backlog. </w:t>
+      </w:r>
+    </w:p>
+    <w:p>
+      <w:pPr>
+        <w:jc w:val="both"/>
+        <w:rPr>
+          <w:rFonts w:ascii="Times New Roman" w:hAnsi="Times New Roman" w:cs="Times New Roman"/>
+        </w:rPr>
+      </w:pPr>
+    </w:p>
+    <w:p>
+      <w:pPr>
+        <w:jc w:val="both"/>
+        <w:rPr>
+          <w:rFonts w:ascii="Times New Roman" w:hAnsi="Times New Roman" w:cs="Times New Roman"/>
+        </w:rPr>
+      </w:pPr>
+      <w:r>
+        <w:rPr>
+          <w:rFonts w:ascii="Times New Roman" w:hAnsi="Times New Roman" w:cs="Times New Roman"/>
+        </w:rPr>
+        <w:t>During</w:t>
+      </w:r>
+      <w:r>
+        <w:rPr>
+          <w:rFonts w:ascii="Times New Roman" w:hAnsi="Times New Roman" w:cs="Times New Roman"/>
+        </w:rPr>
+        <w:t xml:space="preserve"> the project there were various goals which were of interest of the team, stakeholders or clients.</w:t>
+      </w:r>
+      <w:r>
+        <w:rPr>
+          <w:rFonts w:ascii="Times New Roman" w:hAnsi="Times New Roman" w:cs="Times New Roman"/>
+        </w:rPr>
+        <w:t xml:space="preserve"> W</w:t>
+      </w:r>
+      <w:r>
+        <w:rPr>
+          <w:rFonts w:ascii="Times New Roman" w:hAnsi="Times New Roman" w:cs="Times New Roman"/>
+        </w:rPr>
+        <w:t xml:space="preserve">hile </w:t>
+      </w:r>
+      <w:r>
+        <w:rPr>
+          <w:rFonts w:ascii="Times New Roman" w:hAnsi="Times New Roman" w:cs="Times New Roman"/>
+        </w:rPr>
+        <w:t xml:space="preserve">deciding the goal we followed some steps </w:t>
+      </w:r>
+      <w:r>
+        <w:rPr>
+          <w:rFonts w:ascii="Times New Roman" w:hAnsi="Times New Roman" w:cs="Times New Roman"/>
+        </w:rPr>
+        <w:t xml:space="preserve">which would allow us to make sure if that </w:t>
+      </w:r>
+      <w:r>
+        <w:rPr>
+          <w:rFonts w:ascii="Times New Roman" w:hAnsi="Times New Roman" w:cs="Times New Roman"/>
+        </w:rPr>
+        <w:t>goal</w:t>
+      </w:r>
+      <w:r>
+        <w:rPr>
+          <w:rFonts w:ascii="Times New Roman" w:hAnsi="Times New Roman" w:cs="Times New Roman"/>
+        </w:rPr>
+        <w:t xml:space="preserve"> is really a goal or not. </w:t>
+      </w:r>
+    </w:p>
+    <w:p>
+      <w:pPr>
+        <w:jc w:val="both"/>
+        <w:rPr>
+          <w:rFonts w:ascii="Times New Roman" w:hAnsi="Times New Roman" w:cs="Times New Roman"/>
+        </w:rPr>
+      </w:pPr>
+    </w:p>
+    <w:p>
+      <w:pPr>
+        <w:pStyle w:val="NormalWeb"/>
+        <w:numPr>
+          <w:ilvl w:val="0"/>
+          <w:numId w:val="5"/>
+        </w:numPr>
+        <w:jc w:val="both"/>
+      </w:pPr>
+      <w:proofErr w:type="gramStart"/>
+      <w:r>
+        <w:t>Final outcome</w:t>
+      </w:r>
+      <w:proofErr w:type="gramEnd"/>
+      <w:r>
+        <w:t xml:space="preserve">: What will be the final outcome when the goal is achieved. </w:t>
+      </w:r>
+    </w:p>
+    <w:p>
+      <w:pPr>
+        <w:pStyle w:val="NormalWeb"/>
+        <w:numPr>
+          <w:ilvl w:val="0"/>
+          <w:numId w:val="5"/>
+        </w:numPr>
+        <w:jc w:val="both"/>
+      </w:pPr>
+      <w:r>
+        <w:t xml:space="preserve">Methodology: Which the best project management methodology will work best for the project deliverable? </w:t>
+      </w:r>
+    </w:p>
+    <w:p>
+      <w:pPr>
+        <w:pStyle w:val="NormalWeb"/>
+        <w:numPr>
+          <w:ilvl w:val="0"/>
+          <w:numId w:val="5"/>
+        </w:numPr>
+        <w:jc w:val="both"/>
+      </w:pPr>
+      <w:r>
+        <w:t>Resources: Who from the team is best suitable to work on the goal and what other resources are needed for that goal. The aim is to decide and prioritize the goals in a way where resource utilization is balanced.</w:t>
+      </w:r>
+    </w:p>
+    <w:p>
+      <w:pPr>
+        <w:pStyle w:val="NormalWeb"/>
+        <w:numPr>
+          <w:ilvl w:val="0"/>
+          <w:numId w:val="5"/>
+        </w:numPr>
+        <w:jc w:val="both"/>
+      </w:pPr>
+      <w:r>
+        <w:t xml:space="preserve">Evaluate: How will the result be evaluated. That is, how we will decide that the goal is achieved. </w:t>
+      </w:r>
+    </w:p>
+    <w:p>
+      <w:pPr>
+        <w:pStyle w:val="NormalWeb"/>
+        <w:numPr>
+          <w:ilvl w:val="0"/>
+          <w:numId w:val="5"/>
+        </w:numPr>
+        <w:jc w:val="both"/>
+      </w:pPr>
+      <w:r>
+        <w:t xml:space="preserve">Monitor:  How will the project be monitored and controlled. </w:t>
+      </w:r>
+    </w:p>
+    <w:p>
+      <w:pPr>
+        <w:jc w:val="both"/>
+        <w:rPr>
+          <w:rFonts w:ascii="Times New Roman" w:hAnsi="Times New Roman" w:cs="Times New Roman"/>
+        </w:rPr>
+      </w:pPr>
+      <w:r>
+        <w:rPr>
+          <w:rFonts w:ascii="Times New Roman" w:hAnsi="Times New Roman" w:cs="Times New Roman"/>
+        </w:rPr>
+        <w:t xml:space="preserve">Based on the arguments and thoughts depicted above, we had several goals as to achieve test coverage to push code on master branch, user crud operations, user chat, group crud operations, group chat, group moderator operations, user follow, </w:t>
+      </w:r>
+      <w:r>
+        <w:rPr>
+          <w:rFonts w:ascii="Times New Roman" w:hAnsi="Times New Roman" w:cs="Times New Roman"/>
+        </w:rPr>
+        <w:t>super user etc. for our sprints.</w:t>
+      </w:r>
+    </w:p>
+    <w:p>
+      <w:pPr>
+        <w:jc w:val="both"/>
+        <w:rPr>
+          <w:rFonts w:ascii="Times New Roman" w:hAnsi="Times New Roman" w:cs="Times New Roman"/>
+        </w:rPr>
+      </w:pPr>
+    </w:p>
+    <w:p>
+      <w:pPr>
+        <w:jc w:val="both"/>
         <w:rPr>
           <w:rFonts w:ascii="Times New Roman" w:eastAsia="Times New Roman" w:hAnsi="Times New Roman" w:cs="Times New Roman"/>
-          <w:sz w:val="22"/>
-          <w:szCs w:val="22"/>
-        </w:rPr>
-      </w:pPr>
-      <w:r>
-        <w:rPr>
-          <w:sz w:val="22"/>
-          <w:szCs w:val="22"/>
-        </w:rPr>
+        </w:rPr>
+      </w:pPr>
+      <w:r>
+        <w:rPr>
+          <w:rFonts w:ascii="Times New Roman" w:hAnsi="Times New Roman" w:cs="Times New Roman"/>
+        </w:rPr>
+        <w:t xml:space="preserve">From start to finish deciding the project goals, we strictly followed above five principles which helped us decide and prioritize goals and meeting our goals easy. </w:t>
+      </w:r>
+      <w:r>
         <w:br w:type="page"/>
       </w:r>
     </w:p>
@@ -80,151 +417,270 @@
     </w:p>
     <w:p>
       <w:pPr>
-        <w:pStyle w:val="NormalWeb"/>
+        <w:jc w:val="both"/>
+        <w:rPr>
+          <w:rFonts w:ascii="Times New Roman" w:hAnsi="Times New Roman" w:cs="Times New Roman"/>
+        </w:rPr>
+      </w:pPr>
+      <w:r>
+        <w:rPr>
+          <w:rFonts w:ascii="Times New Roman" w:hAnsi="Times New Roman" w:cs="Times New Roman"/>
+        </w:rPr>
+        <w:t>After four sprints and lot of development, the result that we have achieved for this product and project is</w:t>
+      </w:r>
+      <w:r>
+        <w:rPr>
+          <w:rFonts w:ascii="Times New Roman" w:hAnsi="Times New Roman" w:cs="Times New Roman"/>
+        </w:rPr>
+        <w:t xml:space="preserve"> outstanding. </w:t>
+      </w:r>
+      <w:r>
+        <w:rPr>
+          <w:rFonts w:ascii="Times New Roman" w:hAnsi="Times New Roman" w:cs="Times New Roman"/>
+        </w:rPr>
+        <w:t xml:space="preserve">We have achieved all the goals that we were set out to achieve with the product that is completely </w:t>
+      </w:r>
+      <w:r>
+        <w:rPr>
+          <w:rFonts w:ascii="Times New Roman" w:hAnsi="Times New Roman" w:cs="Times New Roman"/>
+        </w:rPr>
+        <w:t>functional,</w:t>
+      </w:r>
+      <w:r>
+        <w:rPr>
+          <w:rFonts w:ascii="Times New Roman" w:hAnsi="Times New Roman" w:cs="Times New Roman"/>
+        </w:rPr>
+        <w:t xml:space="preserve"> and client is also satisfied with the product that has been delivered. </w:t>
+      </w:r>
+    </w:p>
+    <w:p>
+      <w:pPr>
+        <w:jc w:val="both"/>
+        <w:rPr>
+          <w:rFonts w:ascii="Times New Roman" w:hAnsi="Times New Roman" w:cs="Times New Roman"/>
+        </w:rPr>
+      </w:pPr>
+    </w:p>
+    <w:p>
+      <w:pPr>
+        <w:jc w:val="both"/>
+        <w:rPr>
+          <w:rFonts w:ascii="Times New Roman" w:hAnsi="Times New Roman" w:cs="Times New Roman"/>
+        </w:rPr>
+      </w:pPr>
+      <w:r>
+        <w:rPr>
+          <w:rFonts w:ascii="Times New Roman" w:hAnsi="Times New Roman" w:cs="Times New Roman"/>
+        </w:rPr>
+        <w:t>We have followed not just good coding practices and design patterns, we also utilized product development methodologies, because of which, we are able to achieve the resultant product. Which is not just functional, but is reliable, secure</w:t>
+      </w:r>
+      <w:r>
+        <w:rPr>
+          <w:rFonts w:ascii="Times New Roman" w:hAnsi="Times New Roman" w:cs="Times New Roman"/>
+        </w:rPr>
+        <w:t xml:space="preserve"> with good coding standards and good code quality. </w:t>
+      </w:r>
+      <w:r>
+        <w:rPr>
+          <w:rFonts w:ascii="Times New Roman" w:hAnsi="Times New Roman" w:cs="Times New Roman"/>
+        </w:rPr>
+        <w:t xml:space="preserve">This is a remarkable achievement since the short amount of time that we had on our hands with the amount of work that we had put it. </w:t>
+      </w:r>
+    </w:p>
+    <w:p>
+      <w:pPr>
+        <w:jc w:val="both"/>
+        <w:rPr>
+          <w:rFonts w:ascii="Times New Roman" w:hAnsi="Times New Roman" w:cs="Times New Roman"/>
+        </w:rPr>
+      </w:pPr>
+    </w:p>
+    <w:p>
+      <w:pPr>
+        <w:jc w:val="both"/>
+        <w:rPr>
+          <w:rFonts w:ascii="Times New Roman" w:hAnsi="Times New Roman" w:cs="Times New Roman"/>
+        </w:rPr>
+      </w:pPr>
+      <w:r>
+        <w:rPr>
+          <w:rFonts w:ascii="Times New Roman" w:hAnsi="Times New Roman" w:cs="Times New Roman"/>
+        </w:rPr>
+        <w:t xml:space="preserve">The resultant product is very good, because rather than using the existing client, we have created our own client which is very well structured and can easily be extended without much of a hassle. </w:t>
+      </w:r>
+      <w:r>
+        <w:rPr>
+          <w:rFonts w:ascii="Times New Roman" w:hAnsi="Times New Roman" w:cs="Times New Roman"/>
+        </w:rPr>
+        <w:t xml:space="preserve">The result on working of the project doesn’t just have technical outcomes, but in terms of team and individuals we have progressed well. </w:t>
+      </w:r>
+      <w:r>
+        <w:rPr>
+          <w:rFonts w:ascii="Times New Roman" w:hAnsi="Times New Roman" w:cs="Times New Roman"/>
+        </w:rPr>
+        <w:t xml:space="preserve">As a team, we have become stronger, the comfort and confidence in working with one another has also increased and the concept of relying on teammates to get something done, is </w:t>
+      </w:r>
+      <w:r>
+        <w:rPr>
+          <w:rFonts w:ascii="Times New Roman" w:hAnsi="Times New Roman" w:cs="Times New Roman"/>
+        </w:rPr>
+        <w:t>also</w:t>
+      </w:r>
+      <w:r>
+        <w:rPr>
+          <w:rFonts w:ascii="Times New Roman" w:hAnsi="Times New Roman" w:cs="Times New Roman"/>
+        </w:rPr>
+        <w:t xml:space="preserve"> the result of this project </w:t>
+      </w:r>
+      <w:r>
+        <w:rPr>
+          <w:rFonts w:ascii="Times New Roman" w:hAnsi="Times New Roman" w:cs="Times New Roman"/>
+        </w:rPr>
+        <w:t>is</w:t>
+      </w:r>
+      <w:r>
+        <w:rPr>
+          <w:rFonts w:ascii="Times New Roman" w:hAnsi="Times New Roman" w:cs="Times New Roman"/>
+        </w:rPr>
+        <w:t xml:space="preserve">. </w:t>
+      </w:r>
+    </w:p>
+    <w:p>
+      <w:pPr>
+        <w:jc w:val="both"/>
         <w:rPr>
           <w:sz w:val="22"/>
           <w:szCs w:val="22"/>
         </w:rPr>
       </w:pPr>
-      <w:r>
-        <w:rPr>
+    </w:p>
+    <w:p>
+      <w:pPr>
+        <w:jc w:val="both"/>
+        <w:rPr>
+          <w:rFonts w:ascii="Times New Roman" w:hAnsi="Times New Roman" w:cs="Times New Roman"/>
+        </w:rPr>
+      </w:pPr>
+      <w:r>
+        <w:rPr>
+          <w:rFonts w:ascii="Times New Roman" w:hAnsi="Times New Roman" w:cs="Times New Roman"/>
+        </w:rPr>
+        <w:t xml:space="preserve">The other side of this project is the managerial things that </w:t>
+      </w:r>
+      <w:r>
+        <w:rPr>
+          <w:rFonts w:ascii="Times New Roman" w:hAnsi="Times New Roman" w:cs="Times New Roman"/>
+        </w:rPr>
+        <w:t>we</w:t>
+      </w:r>
+      <w:r>
+        <w:rPr>
+          <w:rFonts w:ascii="Times New Roman" w:hAnsi="Times New Roman" w:cs="Times New Roman"/>
+        </w:rPr>
+        <w:t xml:space="preserve"> learned.</w:t>
+      </w:r>
+      <w:r>
+        <w:rPr>
+          <w:rFonts w:ascii="Times New Roman" w:hAnsi="Times New Roman" w:cs="Times New Roman"/>
+        </w:rPr>
+        <w:t xml:space="preserve"> While working as a SCRUM master, we all acquired the skills </w:t>
+      </w:r>
+      <w:r>
+        <w:rPr>
+          <w:rFonts w:ascii="Times New Roman" w:hAnsi="Times New Roman" w:cs="Times New Roman"/>
+        </w:rPr>
+        <w:t>of planning, prioritizing and managing the tasks while the product is under development</w:t>
+      </w:r>
+      <w:r>
+        <w:rPr>
+          <w:rFonts w:ascii="Times New Roman" w:hAnsi="Times New Roman" w:cs="Times New Roman"/>
+        </w:rPr>
+        <w:t xml:space="preserve">, which is a result of working on the project. </w:t>
+      </w:r>
+    </w:p>
+    <w:p>
+      <w:pPr>
+        <w:pStyle w:val="NormalWeb"/>
+        <w:rPr>
+          <w:rFonts w:asciiTheme="minorHAnsi" w:eastAsiaTheme="minorHAnsi" w:hAnsiTheme="minorHAnsi" w:cstheme="minorBidi"/>
           <w:sz w:val="22"/>
           <w:szCs w:val="22"/>
         </w:rPr>
-        <w:t>A one-page overview of the result, with additional pages as necessary presenting completion claims supported by backlog statistics and quality claims supported by testing data</w:t>
-      </w:r>
-      <w:r>
-        <w:rPr>
-          <w:sz w:val="22"/>
-          <w:szCs w:val="22"/>
-        </w:rPr>
-        <w:t>.</w:t>
-      </w:r>
-    </w:p>
-    <w:p>
-      <w:pPr>
-        <w:pStyle w:val="ListParagraph"/>
-        <w:rPr>
-          <w:sz w:val="22"/>
-        </w:rPr>
-      </w:pPr>
-    </w:p>
-    <w:p>
-      <w:pPr>
-        <w:pStyle w:val="NormalWeb"/>
-        <w:rPr>
-          <w:sz w:val="22"/>
-          <w:szCs w:val="22"/>
-        </w:rPr>
-      </w:pPr>
-    </w:p>
-    <w:p>
-      <w:pPr>
-        <w:pStyle w:val="NormalWeb"/>
-        <w:rPr>
-          <w:sz w:val="22"/>
-          <w:szCs w:val="22"/>
-        </w:rPr>
-      </w:pPr>
-    </w:p>
-    <w:p>
-      <w:pPr>
-        <w:pStyle w:val="NormalWeb"/>
-        <w:rPr>
-          <w:sz w:val="22"/>
-          <w:szCs w:val="22"/>
-        </w:rPr>
-      </w:pPr>
-    </w:p>
-    <w:p>
-      <w:pPr>
-        <w:pStyle w:val="NormalWeb"/>
-        <w:rPr>
-          <w:sz w:val="22"/>
-          <w:szCs w:val="22"/>
-        </w:rPr>
-      </w:pPr>
-    </w:p>
-    <w:p>
-      <w:pPr>
-        <w:pStyle w:val="NormalWeb"/>
-        <w:rPr>
-          <w:sz w:val="22"/>
-          <w:szCs w:val="22"/>
-        </w:rPr>
-      </w:pPr>
-    </w:p>
-    <w:p>
-      <w:pPr>
-        <w:pStyle w:val="NormalWeb"/>
-        <w:rPr>
-          <w:sz w:val="22"/>
-          <w:szCs w:val="22"/>
-        </w:rPr>
-      </w:pPr>
-    </w:p>
-    <w:p>
-      <w:pPr>
-        <w:pStyle w:val="NormalWeb"/>
-        <w:rPr>
-          <w:sz w:val="22"/>
-          <w:szCs w:val="22"/>
-        </w:rPr>
-      </w:pPr>
-    </w:p>
-    <w:p>
-      <w:pPr>
-        <w:pStyle w:val="NormalWeb"/>
-        <w:rPr>
-          <w:sz w:val="22"/>
-          <w:szCs w:val="22"/>
-        </w:rPr>
-      </w:pPr>
-    </w:p>
-    <w:p>
-      <w:pPr>
-        <w:pStyle w:val="NormalWeb"/>
-        <w:rPr>
-          <w:sz w:val="22"/>
-          <w:szCs w:val="22"/>
-        </w:rPr>
-      </w:pPr>
-    </w:p>
-    <w:p>
-      <w:pPr>
-        <w:pStyle w:val="NormalWeb"/>
-        <w:rPr>
-          <w:sz w:val="22"/>
-          <w:szCs w:val="22"/>
-        </w:rPr>
-      </w:pPr>
-    </w:p>
-    <w:p>
-      <w:pPr>
-        <w:pStyle w:val="NormalWeb"/>
-        <w:rPr>
-          <w:sz w:val="22"/>
-          <w:szCs w:val="22"/>
-        </w:rPr>
-      </w:pPr>
-    </w:p>
-    <w:p>
-      <w:pPr>
-        <w:pStyle w:val="NormalWeb"/>
-        <w:rPr>
-          <w:sz w:val="22"/>
-          <w:szCs w:val="22"/>
-        </w:rPr>
-      </w:pPr>
-    </w:p>
-    <w:p>
-      <w:pPr>
-        <w:pStyle w:val="NormalWeb"/>
-        <w:rPr>
-          <w:sz w:val="22"/>
-          <w:szCs w:val="22"/>
-        </w:rPr>
-      </w:pPr>
+      </w:pPr>
+    </w:p>
+    <w:p>
+      <w:pPr>
+        <w:pStyle w:val="NormalWeb"/>
+      </w:pPr>
+      <w:r>
+        <w:t>As far as the quality of the resultant product is concerned, it can be seen from the SonarQube</w:t>
+      </w:r>
+      <w:r>
+        <w:t xml:space="preserve"> dashboard for our project that the quality of the product is excellent</w:t>
+      </w:r>
+      <w:r>
+        <w:t xml:space="preserve">. There 0 code smells, no vulnerabilities, </w:t>
+      </w:r>
+      <w:r>
+        <w:t xml:space="preserve">over 15k lines there is no duplication at all. There are adequate test cases in place as well. To support the </w:t>
+      </w:r>
+      <w:r>
+        <w:t xml:space="preserve">above claims, please find screenshot below. </w:t>
+      </w:r>
+    </w:p>
+    <w:p>
+      <w:pPr>
+        <w:pStyle w:val="NormalWeb"/>
+      </w:pPr>
+    </w:p>
+    <w:p>
+      <w:pPr>
+        <w:pStyle w:val="NormalWeb"/>
+      </w:pPr>
+      <w:r>
+        <w:rPr>
+          <w:noProof/>
+        </w:rPr>
+        <w:lastRenderedPageBreak/>
+        <w:drawing>
+          <wp:inline distT="0" distB="0" distL="0" distR="0" wp14:anchorId="38918E62" wp14:editId="444F4EE8">
+            <wp:extent cx="5943600" cy="4578350"/>
+            <wp:effectExtent l="0" t="0" r="0" b="0"/>
+            <wp:docPr id="1" name="Picture 1"/>
+            <wp:cNvGraphicFramePr>
+              <a:graphicFrameLocks xmlns:a="http://schemas.openxmlformats.org/drawingml/2006/main" noChangeAspect="1"/>
+            </wp:cNvGraphicFramePr>
+            <a:graphic xmlns:a="http://schemas.openxmlformats.org/drawingml/2006/main">
+              <a:graphicData uri="http://schemas.openxmlformats.org/drawingml/2006/picture">
+                <pic:pic xmlns:pic="http://schemas.openxmlformats.org/drawingml/2006/picture">
+                  <pic:nvPicPr>
+                    <pic:cNvPr id="1" name=""/>
+                    <pic:cNvPicPr/>
+                  </pic:nvPicPr>
+                  <pic:blipFill>
+                    <a:blip r:embed="rId5"/>
+                    <a:stretch>
+                      <a:fillRect/>
+                    </a:stretch>
+                  </pic:blipFill>
+                  <pic:spPr>
+                    <a:xfrm>
+                      <a:off x="0" y="0"/>
+                      <a:ext cx="5943600" cy="4578350"/>
+                    </a:xfrm>
+                    <a:prstGeom prst="rect">
+                      <a:avLst/>
+                    </a:prstGeom>
+                  </pic:spPr>
+                </pic:pic>
+              </a:graphicData>
+            </a:graphic>
+          </wp:inline>
+        </w:drawing>
+      </w:r>
+      <w:r>
+        <w:t xml:space="preserve"> </w:t>
+      </w:r>
     </w:p>
     <w:p>
       <w:pPr>
@@ -303,8 +759,43 @@
           <w:u w:val="single"/>
         </w:rPr>
       </w:pPr>
+    </w:p>
+    <w:p>
+      <w:pPr>
+        <w:pStyle w:val="NormalWeb"/>
+        <w:jc w:val="center"/>
+        <w:rPr>
+          <w:b/>
+          <w:sz w:val="32"/>
+          <w:szCs w:val="22"/>
+          <w:u w:val="single"/>
+        </w:rPr>
+      </w:pPr>
       <w:bookmarkStart w:id="0" w:name="_GoBack"/>
       <w:bookmarkEnd w:id="0"/>
+    </w:p>
+    <w:p>
+      <w:pPr>
+        <w:pStyle w:val="NormalWeb"/>
+        <w:rPr>
+          <w:b/>
+          <w:sz w:val="32"/>
+          <w:szCs w:val="22"/>
+          <w:u w:val="single"/>
+        </w:rPr>
+      </w:pPr>
+    </w:p>
+    <w:p>
+      <w:pPr>
+        <w:pStyle w:val="NormalWeb"/>
+        <w:jc w:val="center"/>
+        <w:rPr>
+          <w:b/>
+          <w:sz w:val="32"/>
+          <w:szCs w:val="22"/>
+          <w:u w:val="single"/>
+        </w:rPr>
+      </w:pPr>
       <w:r>
         <w:rPr>
           <w:b/>
@@ -1127,25 +1618,7 @@
         <w:rPr>
           <w:szCs w:val="22"/>
         </w:rPr>
-        <w:t>The course already has a great experience</w:t>
-      </w:r>
-      <w:r>
-        <w:rPr>
-          <w:szCs w:val="22"/>
-        </w:rPr>
-        <w:t xml:space="preserve"> but since we are pushed to think and give feedback for an even better experience, these are points which might be considered based on resources and many other administrative factors</w:t>
-      </w:r>
-      <w:r>
-        <w:rPr>
-          <w:szCs w:val="22"/>
-        </w:rPr>
-        <w:t>.</w:t>
-      </w:r>
-      <w:r>
-        <w:rPr>
-          <w:szCs w:val="22"/>
-        </w:rPr>
-        <w:t xml:space="preserve"> These are just suggestion and not all can be implemented at one point of time and are alternatives to one another. </w:t>
+        <w:t xml:space="preserve">The course already has a great experience but since we are pushed to think and give feedback for an even better experience, these are points which might be considered based on resources and many other administrative factors. These are just suggestion and not all can be implemented at one point of time and are alternatives to one another. </w:t>
       </w:r>
     </w:p>
     <w:p>
@@ -1835,6 +2308,318 @@
     </w:lvl>
   </w:abstractNum>
   <w:abstractNum w:abstractNumId="3" w15:restartNumberingAfterBreak="0">
+    <w:nsid w:val="288126EB"/>
+    <w:multiLevelType w:val="hybridMultilevel"/>
+    <w:tmpl w:val="8E42173C"/>
+    <w:lvl w:ilvl="0" w:tplc="04090001">
+      <w:start w:val="1"/>
+      <w:numFmt w:val="bullet"/>
+      <w:lvlText w:val=""/>
+      <w:lvlJc w:val="left"/>
+      <w:pPr>
+        <w:ind w:left="720" w:hanging="360"/>
+      </w:pPr>
+      <w:rPr>
+        <w:rFonts w:ascii="Symbol" w:hAnsi="Symbol" w:hint="default"/>
+      </w:rPr>
+    </w:lvl>
+    <w:lvl w:ilvl="1" w:tplc="04090003" w:tentative="1">
+      <w:start w:val="1"/>
+      <w:numFmt w:val="bullet"/>
+      <w:lvlText w:val="o"/>
+      <w:lvlJc w:val="left"/>
+      <w:pPr>
+        <w:ind w:left="1440" w:hanging="360"/>
+      </w:pPr>
+      <w:rPr>
+        <w:rFonts w:ascii="Courier New" w:hAnsi="Courier New" w:cs="Courier New" w:hint="default"/>
+      </w:rPr>
+    </w:lvl>
+    <w:lvl w:ilvl="2" w:tplc="04090005" w:tentative="1">
+      <w:start w:val="1"/>
+      <w:numFmt w:val="bullet"/>
+      <w:lvlText w:val=""/>
+      <w:lvlJc w:val="left"/>
+      <w:pPr>
+        <w:ind w:left="2160" w:hanging="360"/>
+      </w:pPr>
+      <w:rPr>
+        <w:rFonts w:ascii="Wingdings" w:hAnsi="Wingdings" w:hint="default"/>
+      </w:rPr>
+    </w:lvl>
+    <w:lvl w:ilvl="3" w:tplc="04090001" w:tentative="1">
+      <w:start w:val="1"/>
+      <w:numFmt w:val="bullet"/>
+      <w:lvlText w:val=""/>
+      <w:lvlJc w:val="left"/>
+      <w:pPr>
+        <w:ind w:left="2880" w:hanging="360"/>
+      </w:pPr>
+      <w:rPr>
+        <w:rFonts w:ascii="Symbol" w:hAnsi="Symbol" w:hint="default"/>
+      </w:rPr>
+    </w:lvl>
+    <w:lvl w:ilvl="4" w:tplc="04090003" w:tentative="1">
+      <w:start w:val="1"/>
+      <w:numFmt w:val="bullet"/>
+      <w:lvlText w:val="o"/>
+      <w:lvlJc w:val="left"/>
+      <w:pPr>
+        <w:ind w:left="3600" w:hanging="360"/>
+      </w:pPr>
+      <w:rPr>
+        <w:rFonts w:ascii="Courier New" w:hAnsi="Courier New" w:cs="Courier New" w:hint="default"/>
+      </w:rPr>
+    </w:lvl>
+    <w:lvl w:ilvl="5" w:tplc="04090005" w:tentative="1">
+      <w:start w:val="1"/>
+      <w:numFmt w:val="bullet"/>
+      <w:lvlText w:val=""/>
+      <w:lvlJc w:val="left"/>
+      <w:pPr>
+        <w:ind w:left="4320" w:hanging="360"/>
+      </w:pPr>
+      <w:rPr>
+        <w:rFonts w:ascii="Wingdings" w:hAnsi="Wingdings" w:hint="default"/>
+      </w:rPr>
+    </w:lvl>
+    <w:lvl w:ilvl="6" w:tplc="04090001" w:tentative="1">
+      <w:start w:val="1"/>
+      <w:numFmt w:val="bullet"/>
+      <w:lvlText w:val=""/>
+      <w:lvlJc w:val="left"/>
+      <w:pPr>
+        <w:ind w:left="5040" w:hanging="360"/>
+      </w:pPr>
+      <w:rPr>
+        <w:rFonts w:ascii="Symbol" w:hAnsi="Symbol" w:hint="default"/>
+      </w:rPr>
+    </w:lvl>
+    <w:lvl w:ilvl="7" w:tplc="04090003" w:tentative="1">
+      <w:start w:val="1"/>
+      <w:numFmt w:val="bullet"/>
+      <w:lvlText w:val="o"/>
+      <w:lvlJc w:val="left"/>
+      <w:pPr>
+        <w:ind w:left="5760" w:hanging="360"/>
+      </w:pPr>
+      <w:rPr>
+        <w:rFonts w:ascii="Courier New" w:hAnsi="Courier New" w:cs="Courier New" w:hint="default"/>
+      </w:rPr>
+    </w:lvl>
+    <w:lvl w:ilvl="8" w:tplc="04090005" w:tentative="1">
+      <w:start w:val="1"/>
+      <w:numFmt w:val="bullet"/>
+      <w:lvlText w:val=""/>
+      <w:lvlJc w:val="left"/>
+      <w:pPr>
+        <w:ind w:left="6480" w:hanging="360"/>
+      </w:pPr>
+      <w:rPr>
+        <w:rFonts w:ascii="Wingdings" w:hAnsi="Wingdings" w:hint="default"/>
+      </w:rPr>
+    </w:lvl>
+  </w:abstractNum>
+  <w:abstractNum w:abstractNumId="4" w15:restartNumberingAfterBreak="0">
+    <w:nsid w:val="2D5C6B6D"/>
+    <w:multiLevelType w:val="hybridMultilevel"/>
+    <w:tmpl w:val="26EA4176"/>
+    <w:lvl w:ilvl="0" w:tplc="04090001">
+      <w:start w:val="1"/>
+      <w:numFmt w:val="bullet"/>
+      <w:lvlText w:val=""/>
+      <w:lvlJc w:val="left"/>
+      <w:pPr>
+        <w:ind w:left="720" w:hanging="360"/>
+      </w:pPr>
+      <w:rPr>
+        <w:rFonts w:ascii="Symbol" w:hAnsi="Symbol" w:hint="default"/>
+      </w:rPr>
+    </w:lvl>
+    <w:lvl w:ilvl="1" w:tplc="04090003" w:tentative="1">
+      <w:start w:val="1"/>
+      <w:numFmt w:val="bullet"/>
+      <w:lvlText w:val="o"/>
+      <w:lvlJc w:val="left"/>
+      <w:pPr>
+        <w:ind w:left="1440" w:hanging="360"/>
+      </w:pPr>
+      <w:rPr>
+        <w:rFonts w:ascii="Courier New" w:hAnsi="Courier New" w:cs="Courier New" w:hint="default"/>
+      </w:rPr>
+    </w:lvl>
+    <w:lvl w:ilvl="2" w:tplc="04090005" w:tentative="1">
+      <w:start w:val="1"/>
+      <w:numFmt w:val="bullet"/>
+      <w:lvlText w:val=""/>
+      <w:lvlJc w:val="left"/>
+      <w:pPr>
+        <w:ind w:left="2160" w:hanging="360"/>
+      </w:pPr>
+      <w:rPr>
+        <w:rFonts w:ascii="Wingdings" w:hAnsi="Wingdings" w:hint="default"/>
+      </w:rPr>
+    </w:lvl>
+    <w:lvl w:ilvl="3" w:tplc="04090001" w:tentative="1">
+      <w:start w:val="1"/>
+      <w:numFmt w:val="bullet"/>
+      <w:lvlText w:val=""/>
+      <w:lvlJc w:val="left"/>
+      <w:pPr>
+        <w:ind w:left="2880" w:hanging="360"/>
+      </w:pPr>
+      <w:rPr>
+        <w:rFonts w:ascii="Symbol" w:hAnsi="Symbol" w:hint="default"/>
+      </w:rPr>
+    </w:lvl>
+    <w:lvl w:ilvl="4" w:tplc="04090003" w:tentative="1">
+      <w:start w:val="1"/>
+      <w:numFmt w:val="bullet"/>
+      <w:lvlText w:val="o"/>
+      <w:lvlJc w:val="left"/>
+      <w:pPr>
+        <w:ind w:left="3600" w:hanging="360"/>
+      </w:pPr>
+      <w:rPr>
+        <w:rFonts w:ascii="Courier New" w:hAnsi="Courier New" w:cs="Courier New" w:hint="default"/>
+      </w:rPr>
+    </w:lvl>
+    <w:lvl w:ilvl="5" w:tplc="04090005" w:tentative="1">
+      <w:start w:val="1"/>
+      <w:numFmt w:val="bullet"/>
+      <w:lvlText w:val=""/>
+      <w:lvlJc w:val="left"/>
+      <w:pPr>
+        <w:ind w:left="4320" w:hanging="360"/>
+      </w:pPr>
+      <w:rPr>
+        <w:rFonts w:ascii="Wingdings" w:hAnsi="Wingdings" w:hint="default"/>
+      </w:rPr>
+    </w:lvl>
+    <w:lvl w:ilvl="6" w:tplc="04090001" w:tentative="1">
+      <w:start w:val="1"/>
+      <w:numFmt w:val="bullet"/>
+      <w:lvlText w:val=""/>
+      <w:lvlJc w:val="left"/>
+      <w:pPr>
+        <w:ind w:left="5040" w:hanging="360"/>
+      </w:pPr>
+      <w:rPr>
+        <w:rFonts w:ascii="Symbol" w:hAnsi="Symbol" w:hint="default"/>
+      </w:rPr>
+    </w:lvl>
+    <w:lvl w:ilvl="7" w:tplc="04090003" w:tentative="1">
+      <w:start w:val="1"/>
+      <w:numFmt w:val="bullet"/>
+      <w:lvlText w:val="o"/>
+      <w:lvlJc w:val="left"/>
+      <w:pPr>
+        <w:ind w:left="5760" w:hanging="360"/>
+      </w:pPr>
+      <w:rPr>
+        <w:rFonts w:ascii="Courier New" w:hAnsi="Courier New" w:cs="Courier New" w:hint="default"/>
+      </w:rPr>
+    </w:lvl>
+    <w:lvl w:ilvl="8" w:tplc="04090005" w:tentative="1">
+      <w:start w:val="1"/>
+      <w:numFmt w:val="bullet"/>
+      <w:lvlText w:val=""/>
+      <w:lvlJc w:val="left"/>
+      <w:pPr>
+        <w:ind w:left="6480" w:hanging="360"/>
+      </w:pPr>
+      <w:rPr>
+        <w:rFonts w:ascii="Wingdings" w:hAnsi="Wingdings" w:hint="default"/>
+      </w:rPr>
+    </w:lvl>
+  </w:abstractNum>
+  <w:abstractNum w:abstractNumId="5" w15:restartNumberingAfterBreak="0">
+    <w:nsid w:val="2E8D1B8C"/>
+    <w:multiLevelType w:val="hybridMultilevel"/>
+    <w:tmpl w:val="F01CEF56"/>
+    <w:lvl w:ilvl="0" w:tplc="0409000F">
+      <w:start w:val="1"/>
+      <w:numFmt w:val="decimal"/>
+      <w:lvlText w:val="%1."/>
+      <w:lvlJc w:val="left"/>
+      <w:pPr>
+        <w:ind w:left="720" w:hanging="360"/>
+      </w:pPr>
+    </w:lvl>
+    <w:lvl w:ilvl="1" w:tplc="04090019" w:tentative="1">
+      <w:start w:val="1"/>
+      <w:numFmt w:val="lowerLetter"/>
+      <w:lvlText w:val="%2."/>
+      <w:lvlJc w:val="left"/>
+      <w:pPr>
+        <w:ind w:left="1440" w:hanging="360"/>
+      </w:pPr>
+    </w:lvl>
+    <w:lvl w:ilvl="2" w:tplc="0409001B" w:tentative="1">
+      <w:start w:val="1"/>
+      <w:numFmt w:val="lowerRoman"/>
+      <w:lvlText w:val="%3."/>
+      <w:lvlJc w:val="right"/>
+      <w:pPr>
+        <w:ind w:left="2160" w:hanging="180"/>
+      </w:pPr>
+    </w:lvl>
+    <w:lvl w:ilvl="3" w:tplc="0409000F" w:tentative="1">
+      <w:start w:val="1"/>
+      <w:numFmt w:val="decimal"/>
+      <w:lvlText w:val="%4."/>
+      <w:lvlJc w:val="left"/>
+      <w:pPr>
+        <w:ind w:left="2880" w:hanging="360"/>
+      </w:pPr>
+    </w:lvl>
+    <w:lvl w:ilvl="4" w:tplc="04090019" w:tentative="1">
+      <w:start w:val="1"/>
+      <w:numFmt w:val="lowerLetter"/>
+      <w:lvlText w:val="%5."/>
+      <w:lvlJc w:val="left"/>
+      <w:pPr>
+        <w:ind w:left="3600" w:hanging="360"/>
+      </w:pPr>
+    </w:lvl>
+    <w:lvl w:ilvl="5" w:tplc="0409001B" w:tentative="1">
+      <w:start w:val="1"/>
+      <w:numFmt w:val="lowerRoman"/>
+      <w:lvlText w:val="%6."/>
+      <w:lvlJc w:val="right"/>
+      <w:pPr>
+        <w:ind w:left="4320" w:hanging="180"/>
+      </w:pPr>
+    </w:lvl>
+    <w:lvl w:ilvl="6" w:tplc="0409000F" w:tentative="1">
+      <w:start w:val="1"/>
+      <w:numFmt w:val="decimal"/>
+      <w:lvlText w:val="%7."/>
+      <w:lvlJc w:val="left"/>
+      <w:pPr>
+        <w:ind w:left="5040" w:hanging="360"/>
+      </w:pPr>
+    </w:lvl>
+    <w:lvl w:ilvl="7" w:tplc="04090019" w:tentative="1">
+      <w:start w:val="1"/>
+      <w:numFmt w:val="lowerLetter"/>
+      <w:lvlText w:val="%8."/>
+      <w:lvlJc w:val="left"/>
+      <w:pPr>
+        <w:ind w:left="5760" w:hanging="360"/>
+      </w:pPr>
+    </w:lvl>
+    <w:lvl w:ilvl="8" w:tplc="0409001B" w:tentative="1">
+      <w:start w:val="1"/>
+      <w:numFmt w:val="lowerRoman"/>
+      <w:lvlText w:val="%9."/>
+      <w:lvlJc w:val="right"/>
+      <w:pPr>
+        <w:ind w:left="6480" w:hanging="180"/>
+      </w:pPr>
+    </w:lvl>
+  </w:abstractNum>
+  <w:abstractNum w:abstractNumId="6" w15:restartNumberingAfterBreak="0">
     <w:nsid w:val="559C0FCA"/>
     <w:multiLevelType w:val="hybridMultilevel"/>
     <w:tmpl w:val="DFE27882"/>
@@ -1947,7 +2732,7 @@
       </w:rPr>
     </w:lvl>
   </w:abstractNum>
-  <w:abstractNum w:abstractNumId="4" w15:restartNumberingAfterBreak="0">
+  <w:abstractNum w:abstractNumId="7" w15:restartNumberingAfterBreak="0">
     <w:nsid w:val="5C8C2227"/>
     <w:multiLevelType w:val="hybridMultilevel"/>
     <w:tmpl w:val="D158B3E8"/>
@@ -2033,7 +2818,7 @@
       </w:pPr>
     </w:lvl>
   </w:abstractNum>
-  <w:abstractNum w:abstractNumId="5" w15:restartNumberingAfterBreak="0">
+  <w:abstractNum w:abstractNumId="8" w15:restartNumberingAfterBreak="0">
     <w:nsid w:val="5CE62F2B"/>
     <w:multiLevelType w:val="hybridMultilevel"/>
     <w:tmpl w:val="929CF0A0"/>
@@ -2146,7 +2931,7 @@
       </w:rPr>
     </w:lvl>
   </w:abstractNum>
-  <w:abstractNum w:abstractNumId="6" w15:restartNumberingAfterBreak="0">
+  <w:abstractNum w:abstractNumId="9" w15:restartNumberingAfterBreak="0">
     <w:nsid w:val="5FC3025E"/>
     <w:multiLevelType w:val="hybridMultilevel"/>
     <w:tmpl w:val="8C3C4C42"/>
@@ -2235,7 +3020,7 @@
       </w:pPr>
     </w:lvl>
   </w:abstractNum>
-  <w:abstractNum w:abstractNumId="7" w15:restartNumberingAfterBreak="0">
+  <w:abstractNum w:abstractNumId="10" w15:restartNumberingAfterBreak="0">
     <w:nsid w:val="6BE61F37"/>
     <w:multiLevelType w:val="hybridMultilevel"/>
     <w:tmpl w:val="580EA11A"/>
@@ -2348,7 +3133,120 @@
       </w:rPr>
     </w:lvl>
   </w:abstractNum>
-  <w:abstractNum w:abstractNumId="8" w15:restartNumberingAfterBreak="0">
+  <w:abstractNum w:abstractNumId="11" w15:restartNumberingAfterBreak="0">
+    <w:nsid w:val="6FAE4678"/>
+    <w:multiLevelType w:val="hybridMultilevel"/>
+    <w:tmpl w:val="BB3C75C2"/>
+    <w:lvl w:ilvl="0" w:tplc="7BD03AF8">
+      <w:start w:val="2"/>
+      <w:numFmt w:val="bullet"/>
+      <w:lvlText w:val=""/>
+      <w:lvlJc w:val="left"/>
+      <w:pPr>
+        <w:ind w:left="720" w:hanging="360"/>
+      </w:pPr>
+      <w:rPr>
+        <w:rFonts w:ascii="Wingdings" w:eastAsiaTheme="minorHAnsi" w:hAnsi="Wingdings" w:cstheme="minorBidi" w:hint="default"/>
+      </w:rPr>
+    </w:lvl>
+    <w:lvl w:ilvl="1" w:tplc="04090003" w:tentative="1">
+      <w:start w:val="1"/>
+      <w:numFmt w:val="bullet"/>
+      <w:lvlText w:val="o"/>
+      <w:lvlJc w:val="left"/>
+      <w:pPr>
+        <w:ind w:left="1440" w:hanging="360"/>
+      </w:pPr>
+      <w:rPr>
+        <w:rFonts w:ascii="Courier New" w:hAnsi="Courier New" w:cs="Courier New" w:hint="default"/>
+      </w:rPr>
+    </w:lvl>
+    <w:lvl w:ilvl="2" w:tplc="04090005" w:tentative="1">
+      <w:start w:val="1"/>
+      <w:numFmt w:val="bullet"/>
+      <w:lvlText w:val=""/>
+      <w:lvlJc w:val="left"/>
+      <w:pPr>
+        <w:ind w:left="2160" w:hanging="360"/>
+      </w:pPr>
+      <w:rPr>
+        <w:rFonts w:ascii="Wingdings" w:hAnsi="Wingdings" w:hint="default"/>
+      </w:rPr>
+    </w:lvl>
+    <w:lvl w:ilvl="3" w:tplc="04090001" w:tentative="1">
+      <w:start w:val="1"/>
+      <w:numFmt w:val="bullet"/>
+      <w:lvlText w:val=""/>
+      <w:lvlJc w:val="left"/>
+      <w:pPr>
+        <w:ind w:left="2880" w:hanging="360"/>
+      </w:pPr>
+      <w:rPr>
+        <w:rFonts w:ascii="Symbol" w:hAnsi="Symbol" w:hint="default"/>
+      </w:rPr>
+    </w:lvl>
+    <w:lvl w:ilvl="4" w:tplc="04090003" w:tentative="1">
+      <w:start w:val="1"/>
+      <w:numFmt w:val="bullet"/>
+      <w:lvlText w:val="o"/>
+      <w:lvlJc w:val="left"/>
+      <w:pPr>
+        <w:ind w:left="3600" w:hanging="360"/>
+      </w:pPr>
+      <w:rPr>
+        <w:rFonts w:ascii="Courier New" w:hAnsi="Courier New" w:cs="Courier New" w:hint="default"/>
+      </w:rPr>
+    </w:lvl>
+    <w:lvl w:ilvl="5" w:tplc="04090005" w:tentative="1">
+      <w:start w:val="1"/>
+      <w:numFmt w:val="bullet"/>
+      <w:lvlText w:val=""/>
+      <w:lvlJc w:val="left"/>
+      <w:pPr>
+        <w:ind w:left="4320" w:hanging="360"/>
+      </w:pPr>
+      <w:rPr>
+        <w:rFonts w:ascii="Wingdings" w:hAnsi="Wingdings" w:hint="default"/>
+      </w:rPr>
+    </w:lvl>
+    <w:lvl w:ilvl="6" w:tplc="04090001" w:tentative="1">
+      <w:start w:val="1"/>
+      <w:numFmt w:val="bullet"/>
+      <w:lvlText w:val=""/>
+      <w:lvlJc w:val="left"/>
+      <w:pPr>
+        <w:ind w:left="5040" w:hanging="360"/>
+      </w:pPr>
+      <w:rPr>
+        <w:rFonts w:ascii="Symbol" w:hAnsi="Symbol" w:hint="default"/>
+      </w:rPr>
+    </w:lvl>
+    <w:lvl w:ilvl="7" w:tplc="04090003" w:tentative="1">
+      <w:start w:val="1"/>
+      <w:numFmt w:val="bullet"/>
+      <w:lvlText w:val="o"/>
+      <w:lvlJc w:val="left"/>
+      <w:pPr>
+        <w:ind w:left="5760" w:hanging="360"/>
+      </w:pPr>
+      <w:rPr>
+        <w:rFonts w:ascii="Courier New" w:hAnsi="Courier New" w:cs="Courier New" w:hint="default"/>
+      </w:rPr>
+    </w:lvl>
+    <w:lvl w:ilvl="8" w:tplc="04090005" w:tentative="1">
+      <w:start w:val="1"/>
+      <w:numFmt w:val="bullet"/>
+      <w:lvlText w:val=""/>
+      <w:lvlJc w:val="left"/>
+      <w:pPr>
+        <w:ind w:left="6480" w:hanging="360"/>
+      </w:pPr>
+      <w:rPr>
+        <w:rFonts w:ascii="Wingdings" w:hAnsi="Wingdings" w:hint="default"/>
+      </w:rPr>
+    </w:lvl>
+  </w:abstractNum>
+  <w:abstractNum w:abstractNumId="12" w15:restartNumberingAfterBreak="0">
     <w:nsid w:val="6FC2252E"/>
     <w:multiLevelType w:val="hybridMultilevel"/>
     <w:tmpl w:val="8C3C4C42"/>
@@ -2441,28 +3339,40 @@
     <w:abstractNumId w:val="0"/>
   </w:num>
   <w:num w:numId="2">
-    <w:abstractNumId w:val="5"/>
+    <w:abstractNumId w:val="8"/>
   </w:num>
   <w:num w:numId="3">
-    <w:abstractNumId w:val="4"/>
+    <w:abstractNumId w:val="7"/>
   </w:num>
   <w:num w:numId="4">
-    <w:abstractNumId w:val="3"/>
+    <w:abstractNumId w:val="6"/>
   </w:num>
   <w:num w:numId="5">
     <w:abstractNumId w:val="1"/>
   </w:num>
   <w:num w:numId="6">
-    <w:abstractNumId w:val="7"/>
+    <w:abstractNumId w:val="10"/>
   </w:num>
   <w:num w:numId="7">
     <w:abstractNumId w:val="2"/>
   </w:num>
   <w:num w:numId="8">
-    <w:abstractNumId w:val="8"/>
+    <w:abstractNumId w:val="12"/>
   </w:num>
   <w:num w:numId="9">
-    <w:abstractNumId w:val="6"/>
+    <w:abstractNumId w:val="9"/>
+  </w:num>
+  <w:num w:numId="10">
+    <w:abstractNumId w:val="11"/>
+  </w:num>
+  <w:num w:numId="11">
+    <w:abstractNumId w:val="3"/>
+  </w:num>
+  <w:num w:numId="12">
+    <w:abstractNumId w:val="5"/>
+  </w:num>
+  <w:num w:numId="13">
+    <w:abstractNumId w:val="4"/>
   </w:num>
 </w:numbering>
 </file>
@@ -2480,7 +3390,7 @@
     </w:rPrDefault>
     <w:pPrDefault/>
   </w:docDefaults>
-  <w:latentStyles w:defLockedState="0" w:defUIPriority="99" w:defSemiHidden="0" w:defUnhideWhenUsed="0" w:defQFormat="0" w:count="376">
+  <w:latentStyles w:defLockedState="0" w:defUIPriority="99" w:defSemiHidden="0" w:defUnhideWhenUsed="0" w:defQFormat="0" w:count="375">
     <w:lsdException w:name="Normal" w:uiPriority="0" w:qFormat="1"/>
     <w:lsdException w:name="heading 1" w:uiPriority="9" w:qFormat="1"/>
     <w:lsdException w:name="heading 2" w:semiHidden="1" w:uiPriority="9" w:unhideWhenUsed="1" w:qFormat="1"/>
@@ -2856,7 +3766,6 @@
     <w:lsdException w:name="Smart Hyperlink" w:semiHidden="1" w:unhideWhenUsed="1"/>
     <w:lsdException w:name="Hashtag" w:semiHidden="1" w:unhideWhenUsed="1"/>
     <w:lsdException w:name="Unresolved Mention" w:semiHidden="1" w:unhideWhenUsed="1"/>
-    <w:lsdException w:name="Smart Link" w:semiHidden="1" w:unhideWhenUsed="1"/>
   </w:latentStyles>
   <w:style w:type="paragraph" w:default="1" w:styleId="Normal">
     <w:name w:val="Normal"/>

</xml_diff>